<commit_message>
add ch 5 ~~By Sahil
</commit_message>
<xml_diff>
--- a/Docs/3.Proejct Report Sample - Chapter 3 and 4.docx
+++ b/Docs/3.Proejct Report Sample - Chapter 3 and 4.docx
@@ -121,7 +121,7 @@
           </mc:Choice>
           <mc:Fallback>
             <w:pict>
-              <v:shape w14:anchorId="63C221D0" id="Graphic 2" o:spid="_x0000_s1026" style="position:absolute;margin-left:72.35pt;margin-top:11.35pt;width:482.2pt;height:.1pt;z-index:-251659264;visibility:visible;mso-wrap-style:square;mso-wrap-distance-left:0;mso-wrap-distance-top:0;mso-wrap-distance-right:0;mso-wrap-distance-bottom:0;mso-position-horizontal:absolute;mso-position-horizontal-relative:page;mso-position-vertical:absolute;mso-position-vertical-relative:text;v-text-anchor:top" coordsize="6123940,1270" o:gfxdata="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" path="m,l6123940,e" filled="f" strokeweight="1.5pt">
+              <v:shape w14:anchorId="085E3832" id="Graphic 2" o:spid="_x0000_s1026" style="position:absolute;margin-left:72.35pt;margin-top:11.35pt;width:482.2pt;height:.1pt;z-index:-251659264;visibility:visible;mso-wrap-style:square;mso-wrap-distance-left:0;mso-wrap-distance-top:0;mso-wrap-distance-right:0;mso-wrap-distance-bottom:0;mso-position-horizontal:absolute;mso-position-horizontal-relative:page;mso-position-vertical:absolute;mso-position-vertical-relative:text;v-text-anchor:top" coordsize="6123940,1270" o:gfxdata="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" path="m,l6123940,e" filled="f" strokeweight="1.5pt">
                 <v:path arrowok="t"/>
                 <w10:wrap type="topAndBottom" anchorx="page"/>
               </v:shape>
@@ -2002,7 +2002,7 @@
                 </mc:Choice>
                 <mc:Fallback>
                   <w:pict>
-                    <v:group w14:anchorId="047FA512" id="Group 3" o:spid="_x0000_s1026" style="width:126pt;height:56.25pt;mso-position-horizontal-relative:char;mso-position-vertical-relative:line" coordsize="16002,7143" o:gfxdata="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">
+                    <v:group w14:anchorId="41E96B46" id="Group 3" o:spid="_x0000_s1026" style="width:126pt;height:56.25pt;mso-position-horizontal-relative:char;mso-position-vertical-relative:line" coordsize="16002,7143" o:gfxdata="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">
                       <v:shape id="Graphic 4" o:spid="_x0000_s1027" style="position:absolute;left:95;top:95;width:15811;height:6953;visibility:visible;mso-wrap-style:square;v-text-anchor:top" coordsize="1581150,695325" o:gfxdata="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" path="m,695325r1581150,l1581150,,,,,695325xe" filled="f" strokeweight="1.5pt">
                         <v:path arrowok="t"/>
                       </v:shape>
@@ -2417,7 +2417,7 @@
                 </mc:Choice>
                 <mc:Fallback>
                   <w:pict>
-                    <v:group w14:anchorId="7ABDCFB9" id="Group 5" o:spid="_x0000_s1026" style="width:81pt;height:72.65pt;mso-position-horizontal-relative:char;mso-position-vertical-relative:line" coordsize="10287,9226" o:gfxdata="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">
+                    <v:group w14:anchorId="7919FFE7" id="Group 5" o:spid="_x0000_s1026" style="width:81pt;height:72.65pt;mso-position-horizontal-relative:char;mso-position-vertical-relative:line" coordsize="10287,9226" o:gfxdata="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">
                       <v:shape id="Graphic 6" o:spid="_x0000_s1027" style="position:absolute;left:95;top:95;width:10096;height:9036;visibility:visible;mso-wrap-style:square;v-text-anchor:top" coordsize="1009650,903605" o:gfxdata="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" path="m,451485l2540,405764r7620,-45084l22860,317500,39370,276225,60960,236220,86360,199389r29210,-34925l147955,132080r35560,-29210l222885,77470,264160,54610,308610,35560,354965,20320,403225,8889,453390,2539,504825,r51435,2539l606425,8889r48260,11431l701040,35560r44450,19050l786765,77470r39370,25400l861695,132080r32385,32384l923290,199389r25400,36831l970280,276225r16510,41275l999490,360680r7620,45084l1009650,451485r-2540,46354l999490,542925r-12700,43180l970280,627380r-21590,40005l923290,704214r-29210,34925l861695,771525r-35560,29210l786765,826135r-41275,22860l701040,868045r-46355,15240l606425,894714r-50165,6350l504825,903605r-51435,-2541l403225,894714,354965,883285,308610,868045,264160,848995,222885,826135,183515,800735,147955,771525,115570,739139,86360,704214,60960,667385,39370,627380,22860,586105,10160,542925,2540,497839,,451485xe" filled="f" strokeweight=".52914mm">
                         <v:path arrowok="t"/>
                       </v:shape>
@@ -2830,7 +2830,7 @@
                 </mc:Choice>
                 <mc:Fallback>
                   <w:pict>
-                    <v:group w14:anchorId="23FB8F59" id="Group 7" o:spid="_x0000_s1026" style="width:112pt;height:62.6pt;mso-position-horizontal-relative:char;mso-position-vertical-relative:line" coordsize="14224,7950" o:gfxdata="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">
+                    <v:group w14:anchorId="0AA2360D" id="Group 7" o:spid="_x0000_s1026" style="width:112pt;height:62.6pt;mso-position-horizontal-relative:char;mso-position-vertical-relative:line" coordsize="14224,7950" o:gfxdata="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">
                       <v:shape id="Graphic 8" o:spid="_x0000_s1027" style="position:absolute;left:95;top:95;width:14033;height:7759;visibility:visible;mso-wrap-style:square;v-text-anchor:top" coordsize="1403350,775970" o:gfxdata="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" path="m,387985l10160,321945,39370,259080,86360,201295r29845,-26670l149225,148590r36830,-23495l226060,102870,269240,82550,315595,64135,363855,47625,415290,33655,468630,21590r55880,-8890l582295,5715,641350,1270,701675,r60325,1270l821055,5715r57785,6985l934720,21590r53340,12065l1039495,47625r48260,16510l1134110,82550r43180,20320l1217295,125095r36830,23495l1287145,174625r29845,26670l1342390,229870r38100,60325l1400810,354330r2540,33655l1400810,421640r-20320,64135l1342390,546100r-25400,28575l1287145,601345r-33020,26035l1217295,650875r-40005,22225l1134110,693420r-46355,18415l1039495,728345r-51435,13970l934720,754380r-55880,8890l821055,770255r-59055,4445l701675,775970r-60325,-1270l582295,770255r-57785,-6985l468630,754380,415290,742315,363855,728345,315595,711835,269240,693420,226060,673100,186055,650875,149225,627380,116205,601345,86360,574675,60960,546100,22860,485775,2540,421640,,387985xe" filled="f" strokeweight="1.5pt">
                         <v:path arrowok="t"/>
                       </v:shape>
@@ -3111,7 +3111,7 @@
                 </mc:Choice>
                 <mc:Fallback>
                   <w:pict>
-                    <v:group w14:anchorId="4F9119C4" id="Group 9" o:spid="_x0000_s1026" style="width:105.45pt;height:6pt;mso-position-horizontal-relative:char;mso-position-vertical-relative:line" coordsize="13392,762" o:gfxdata="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">
+                    <v:group w14:anchorId="0453B8DD" id="Group 9" o:spid="_x0000_s1026" style="width:105.45pt;height:6pt;mso-position-horizontal-relative:char;mso-position-vertical-relative:line" coordsize="13392,762" o:gfxdata="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">
                       <v:shape id="Graphic 10" o:spid="_x0000_s1027" style="position:absolute;width:13392;height:762;visibility:visible;mso-wrap-style:square;v-text-anchor:top" coordsize="1339215,76200" o:gfxdata="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" path="m1263014,r,28575l,28575,,47625r1263014,l1263014,76200r76200,-38100l1263014,xe" fillcolor="black" stroked="f">
                         <v:path arrowok="t"/>
                       </v:shape>
@@ -3386,7 +3386,7 @@
                 </mc:Choice>
                 <mc:Fallback>
                   <w:pict>
-                    <v:group w14:anchorId="0153E8FD" id="Group 11" o:spid="_x0000_s1026" style="width:128.95pt;height:1.5pt;mso-position-horizontal-relative:char;mso-position-vertical-relative:line" coordsize="16376,190" o:gfxdata="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">
+                    <v:group w14:anchorId="0CC1766E" id="Group 11" o:spid="_x0000_s1026" style="width:128.95pt;height:1.5pt;mso-position-horizontal-relative:char;mso-position-vertical-relative:line" coordsize="16376,190" o:gfxdata="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">
                       <v:shape id="Graphic 12" o:spid="_x0000_s1027" style="position:absolute;top:95;width:16376;height:12;visibility:visible;mso-wrap-style:square;v-text-anchor:top" coordsize="1637664,1270" o:gfxdata="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" path="m,l1637665,e" filled="f" strokeweight="1.5pt">
                         <v:path arrowok="t"/>
                       </v:shape>
@@ -3506,7 +3506,7 @@
                 </mc:Choice>
                 <mc:Fallback>
                   <w:pict>
-                    <v:group w14:anchorId="34CECE4C" id="Group 13" o:spid="_x0000_s1026" style="width:128.9pt;height:1.5pt;mso-position-horizontal-relative:char;mso-position-vertical-relative:line" coordsize="16370,190" o:gfxdata="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">
+                    <v:group w14:anchorId="587F8235" id="Group 13" o:spid="_x0000_s1026" style="width:128.9pt;height:1.5pt;mso-position-horizontal-relative:char;mso-position-vertical-relative:line" coordsize="16370,190" o:gfxdata="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">
                       <v:shape id="Graphic 14" o:spid="_x0000_s1027" style="position:absolute;top:95;width:16370;height:12;visibility:visible;mso-wrap-style:square;v-text-anchor:top" coordsize="1637030,1270" o:gfxdata="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" path="m,l1637030,e" filled="f" strokeweight="1.5pt">
                         <v:path arrowok="t"/>
                       </v:shape>
@@ -5136,7 +5136,7 @@
                 </mc:Choice>
                 <mc:Fallback>
                   <w:pict>
-                    <v:group w14:anchorId="7C6835F5" id="Group 20" o:spid="_x0000_s1026" style="width:128.25pt;height:69.25pt;mso-position-horizontal-relative:char;mso-position-vertical-relative:line" coordsize="16287,8794" o:gfxdata="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">
+                    <v:group w14:anchorId="4D76CADB" id="Group 20" o:spid="_x0000_s1026" style="width:128.25pt;height:69.25pt;mso-position-horizontal-relative:char;mso-position-vertical-relative:line" coordsize="16287,8794" o:gfxdata="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">
                       <v:shape id="Graphic 21" o:spid="_x0000_s1027" style="position:absolute;left:47;top:47;width:16193;height:8700;visibility:visible;mso-wrap-style:square;v-text-anchor:top" coordsize="1619250,869950" o:gfxdata="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" path="m,869950r1619250,l1619250,,,,,869950xe" filled="f">
                         <v:path arrowok="t"/>
                       </v:shape>
@@ -5672,7 +5672,7 @@
                 </mc:Choice>
                 <mc:Fallback>
                   <w:pict>
-                    <v:group w14:anchorId="3DE00B33" id="Group 22" o:spid="_x0000_s1026" style="width:123.95pt;height:51pt;mso-position-horizontal-relative:char;mso-position-vertical-relative:line" coordsize="15741,6477" o:gfxdata="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">
+                    <v:group w14:anchorId="425B2548" id="Group 22" o:spid="_x0000_s1026" style="width:123.95pt;height:51pt;mso-position-horizontal-relative:char;mso-position-vertical-relative:line" coordsize="15741,6477" o:gfxdata="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">
                       <v:shape id="Graphic 23" o:spid="_x0000_s1027" style="position:absolute;left:47;top:47;width:15647;height:6382;visibility:visible;mso-wrap-style:square;v-text-anchor:top" coordsize="1564640,638175" o:gfxdata="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" path="m782319,l714375,635,648334,4445r-63500,5715l522604,17779r-59690,9525l405764,38735,351154,52704,299719,67310,251459,84454r-44450,17781l165734,121920r-36830,21590l95884,165100,43814,213360,10794,264795,,318770r2539,27940l24764,399415r42545,50164l128904,494665r36830,21589l207009,535940r44450,17780l299719,570865r51435,14605l405764,599440r57150,11430l522604,620395r62230,7620l648334,633730r66041,3810l782319,638175r67310,-635l915669,633730r63500,-5715l1041400,620395r59689,-9525l1158239,599440r54611,-13970l1264285,570865r48259,-17145l1356994,535940r41275,-19686l1435100,494665r33019,-21590l1520189,424815r33021,-51436l1564639,318770r-3175,-27305l1539239,238760r-42545,-50165l1435100,143510r-36831,-21590l1356994,102235,1312544,84454,1264285,67310,1212850,52704,1158239,38735,1101089,27304r-59689,-9525l979169,10160,915669,4445,849629,635,782319,xe" filled="f">
                         <v:path arrowok="t"/>
                       </v:shape>
@@ -5964,7 +5964,7 @@
                 </mc:Choice>
                 <mc:Fallback>
                   <w:pict>
-                    <v:group w14:anchorId="686398A6" id="Group 24" o:spid="_x0000_s1026" style="width:105.7pt;height:68.35pt;mso-position-horizontal-relative:char;mso-position-vertical-relative:line" coordsize="13423,8680" o:gfxdata="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">
+                    <v:group w14:anchorId="1C0F4C34" id="Group 24" o:spid="_x0000_s1026" style="width:105.7pt;height:68.35pt;mso-position-horizontal-relative:char;mso-position-vertical-relative:line" coordsize="13423,8680" o:gfxdata="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">
                       <v:shape id="Graphic 25" o:spid="_x0000_s1027" style="position:absolute;left:47;top:47;width:13329;height:8585;visibility:visible;mso-wrap-style:square;v-text-anchor:top" coordsize="1332865,858519" o:gfxdata="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" path="m666115,l,429260,666115,858520,1332864,429260,666115,xe" filled="f">
                         <v:path arrowok="t"/>
                       </v:shape>
@@ -6395,7 +6395,7 @@
                 </mc:Choice>
                 <mc:Fallback>
                   <w:pict>
-                    <v:group w14:anchorId="37961D68" id="Group 26" o:spid="_x0000_s1026" style="width:210.65pt;height:40.6pt;mso-position-horizontal-relative:char;mso-position-vertical-relative:line" coordsize="26752,5156" o:gfxdata="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">
+                    <v:group w14:anchorId="72E94E09" id="Group 26" o:spid="_x0000_s1026" style="width:210.65pt;height:40.6pt;mso-position-horizontal-relative:char;mso-position-vertical-relative:line" coordsize="26752,5156" o:gfxdata="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">
                       <v:shape id="Graphic 27" o:spid="_x0000_s1027" style="position:absolute;left:9413;top:47;width:8154;height:5061;visibility:visible;mso-wrap-style:square;v-text-anchor:top" coordsize="815340,506095" o:gfxdata="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" path="m407670,l,252729,407670,506094,815339,252729,407670,xe" filled="f">
                         <v:path arrowok="t"/>
                       </v:shape>
@@ -6871,7 +6871,7 @@
                 </mc:Choice>
                 <mc:Fallback>
                   <w:pict>
-                    <v:group w14:anchorId="47BD5A67" id="Group 30" o:spid="_x0000_s1026" style="width:210.65pt;height:40.55pt;mso-position-horizontal-relative:char;mso-position-vertical-relative:line" coordsize="26752,5149" o:gfxdata="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">
+                    <v:group w14:anchorId="4339C6B8" id="Group 30" o:spid="_x0000_s1026" style="width:210.65pt;height:40.55pt;mso-position-horizontal-relative:char;mso-position-vertical-relative:line" coordsize="26752,5149" o:gfxdata="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">
                       <v:shape id="Graphic 31" o:spid="_x0000_s1027" style="position:absolute;left:9413;top:47;width:8154;height:5055;visibility:visible;mso-wrap-style:square;v-text-anchor:top" coordsize="815340,505459" o:gfxdata="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" path="m407670,l,252730,407670,505460,815339,252730,407670,xe" filled="f">
                         <v:path arrowok="t"/>
                       </v:shape>
@@ -7359,7 +7359,7 @@
                 </mc:Choice>
                 <mc:Fallback>
                   <w:pict>
-                    <v:group w14:anchorId="7474FB65" id="Group 34" o:spid="_x0000_s1026" style="width:210.65pt;height:40.6pt;mso-position-horizontal-relative:char;mso-position-vertical-relative:line" coordsize="26752,5156" o:gfxdata="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">
+                    <v:group w14:anchorId="743031DA" id="Group 34" o:spid="_x0000_s1026" style="width:210.65pt;height:40.6pt;mso-position-horizontal-relative:char;mso-position-vertical-relative:line" coordsize="26752,5156" o:gfxdata="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">
                       <v:shape id="Graphic 35" o:spid="_x0000_s1027" style="position:absolute;left:9413;top:47;width:17291;height:5061;visibility:visible;mso-wrap-style:square;v-text-anchor:top" coordsize="1729105,506095" o:gfxdata="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" path="m1178560,506094r550545,l1729105,,1178560,r,506094xem407670,l,252730,407670,506094,815339,252730,407670,xe" filled="f">
                         <v:path arrowok="t"/>
                       </v:shape>
@@ -7652,7 +7652,7 @@
                 </mc:Choice>
                 <mc:Fallback>
                   <w:pict>
-                    <v:group w14:anchorId="4499FBE9" id="Group 39" o:spid="_x0000_s1026" style="width:210.65pt;height:40.6pt;mso-position-horizontal-relative:char;mso-position-vertical-relative:line" coordsize="26752,5156" o:gfxdata="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">
+                    <v:group w14:anchorId="0C06FFD9" id="Group 39" o:spid="_x0000_s1026" style="width:210.65pt;height:40.6pt;mso-position-horizontal-relative:char;mso-position-vertical-relative:line" coordsize="26752,5156" o:gfxdata="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">
                       <v:shape id="Graphic 40" o:spid="_x0000_s1027" style="position:absolute;left:47;top:47;width:26657;height:5061;visibility:visible;mso-wrap-style:square;v-text-anchor:top" coordsize="2665730,506095" o:gfxdata="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" path="m2115185,506094r550545,l2665730,,2115185,r,506094xem,506094r550545,l550545,,,,,506094xem1344295,l936624,253364r407671,252730l1751964,253364,1344295,xem550545,260350r386079,634em1751964,259714r363221,e" filled="f">
                         <v:path arrowok="t"/>
                       </v:shape>
@@ -7751,24 +7751,23 @@
       </w:pPr>
       <w:r>
         <w:rPr>
-          <w:b w:val="0"/>
           <w:noProof/>
-          <w:sz w:val="20"/>
+          <w:spacing w:val="-4"/>
         </w:rPr>
         <w:lastRenderedPageBreak/>
         <w:drawing>
-          <wp:anchor distT="0" distB="0" distL="114300" distR="114300" simplePos="0" relativeHeight="251662336" behindDoc="0" locked="0" layoutInCell="1" allowOverlap="1" wp14:anchorId="6956505B" wp14:editId="49C96B47">
+          <wp:anchor distT="0" distB="0" distL="114300" distR="114300" simplePos="0" relativeHeight="251658752" behindDoc="0" locked="0" layoutInCell="1" allowOverlap="1" wp14:anchorId="6A321F1C" wp14:editId="1D85C80C">
             <wp:simplePos x="0" y="0"/>
             <wp:positionH relativeFrom="column">
-              <wp:posOffset>-867410</wp:posOffset>
+              <wp:posOffset>-732790</wp:posOffset>
             </wp:positionH>
             <wp:positionV relativeFrom="paragraph">
-              <wp:posOffset>1560195</wp:posOffset>
+              <wp:posOffset>1557020</wp:posOffset>
             </wp:positionV>
-            <wp:extent cx="7766050" cy="5344160"/>
-            <wp:effectExtent l="0" t="8255" r="0" b="0"/>
+            <wp:extent cx="7731125" cy="5436870"/>
+            <wp:effectExtent l="4128" t="0" r="7302" b="7303"/>
             <wp:wrapTopAndBottom/>
-            <wp:docPr id="15" name="Picture 15"/>
+            <wp:docPr id="16" name="Picture 16"/>
             <wp:cNvGraphicFramePr>
               <a:graphicFrameLocks xmlns:a="http://schemas.openxmlformats.org/drawingml/2006/main" noChangeAspect="1"/>
             </wp:cNvGraphicFramePr>
@@ -7776,7 +7775,7 @@
               <a:graphicData uri="http://schemas.openxmlformats.org/drawingml/2006/picture">
                 <pic:pic xmlns:pic="http://schemas.openxmlformats.org/drawingml/2006/picture">
                   <pic:nvPicPr>
-                    <pic:cNvPr id="15" name="Picture 15"/>
+                    <pic:cNvPr id="16" name="Picture 16"/>
                     <pic:cNvPicPr/>
                   </pic:nvPicPr>
                   <pic:blipFill>
@@ -7794,7 +7793,7 @@
                   <pic:spPr>
                     <a:xfrm rot="16200000">
                       <a:off x="0" y="0"/>
-                      <a:ext cx="7766050" cy="5344160"/>
+                      <a:ext cx="7731125" cy="5436870"/>
                     </a:xfrm>
                     <a:prstGeom prst="rect">
                       <a:avLst/>
@@ -8000,7 +7999,7 @@
         <mc:AlternateContent>
           <mc:Choice Requires="wpg">
             <w:drawing>
-              <wp:inline distT="0" distB="0" distL="0" distR="0" wp14:anchorId="3F582FD4" wp14:editId="352FBD2B">
+              <wp:inline distT="0" distB="0" distL="0" distR="0" wp14:anchorId="3F582FD4" wp14:editId="2006E07E">
                 <wp:extent cx="6507480" cy="19050"/>
                 <wp:effectExtent l="19050" t="0" r="7620" b="0"/>
                 <wp:docPr id="42" name="Group 42"/>
@@ -8068,7 +8067,7 @@
           </mc:Choice>
           <mc:Fallback>
             <w:pict>
-              <v:group w14:anchorId="4EE899DF" id="Group 42" o:spid="_x0000_s1026" style="width:512.4pt;height:1.5pt;mso-position-horizontal-relative:char;mso-position-vertical-relative:line" coordsize="65074,190" o:gfxdata="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">
+              <v:group w14:anchorId="75498F44" id="Group 42" o:spid="_x0000_s1026" style="width:512.4pt;height:1.5pt;mso-position-horizontal-relative:char;mso-position-vertical-relative:line" coordsize="65074,190" o:gfxdata="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">
                 <v:shape id="Graphic 43" o:spid="_x0000_s1027" style="position:absolute;top:95;width:65074;height:12;visibility:visible;mso-wrap-style:square;v-text-anchor:top" coordsize="6507480,1270" o:gfxdata="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" path="m,l6507479,e" filled="f" strokeweight="1.5pt">
                   <v:path arrowok="t"/>
                 </v:shape>
@@ -8157,7 +8156,6 @@
         </w:rPr>
         <w:t xml:space="preserve"> </w:t>
       </w:r>
-      <w:proofErr w:type="gramStart"/>
       <w:r>
         <w:rPr>
           <w:b/>
@@ -8180,7 +8178,6 @@
         </w:rPr>
         <w:t>:</w:t>
       </w:r>
-      <w:proofErr w:type="gramEnd"/>
       <w:r>
         <w:rPr>
           <w:b/>
@@ -8218,6 +8215,13 @@
           <w:b/>
           <w:sz w:val="28"/>
         </w:rPr>
+        <w:t xml:space="preserve">  </w:t>
+      </w:r>
+      <w:r>
+        <w:rPr>
+          <w:b/>
+          <w:sz w:val="28"/>
+        </w:rPr>
         <w:t>Primary</w:t>
       </w:r>
       <w:r>
@@ -8227,7 +8231,6 @@
         </w:rPr>
         <w:t xml:space="preserve"> </w:t>
       </w:r>
-      <w:proofErr w:type="gramStart"/>
       <w:r>
         <w:rPr>
           <w:b/>
@@ -8240,15 +8243,7 @@
           <w:b/>
           <w:sz w:val="28"/>
         </w:rPr>
-        <w:t xml:space="preserve">  :</w:t>
-      </w:r>
-      <w:proofErr w:type="gramEnd"/>
-      <w:r>
-        <w:rPr>
-          <w:b/>
-          <w:sz w:val="28"/>
-        </w:rPr>
-        <w:t xml:space="preserve"> </w:t>
+        <w:t xml:space="preserve">  : </w:t>
       </w:r>
       <w:proofErr w:type="spellStart"/>
       <w:r>
@@ -8581,23 +8576,13 @@
                 <w:szCs w:val="28"/>
               </w:rPr>
             </w:pPr>
-            <w:proofErr w:type="gramStart"/>
-            <w:r>
-              <w:rPr>
-                <w:spacing w:val="-2"/>
-                <w:sz w:val="28"/>
-                <w:szCs w:val="28"/>
-              </w:rPr>
-              <w:t>Varchar(</w:t>
-            </w:r>
-            <w:proofErr w:type="gramEnd"/>
-            <w:r>
-              <w:rPr>
-                <w:spacing w:val="-2"/>
-                <w:sz w:val="28"/>
-                <w:szCs w:val="28"/>
-              </w:rPr>
-              <w:t>12)</w:t>
+            <w:r>
+              <w:rPr>
+                <w:spacing w:val="-2"/>
+                <w:sz w:val="28"/>
+                <w:szCs w:val="28"/>
+              </w:rPr>
+              <w:t>Varchar(12)</w:t>
             </w:r>
           </w:p>
         </w:tc>
@@ -8736,23 +8721,13 @@
                 <w:szCs w:val="28"/>
               </w:rPr>
             </w:pPr>
-            <w:proofErr w:type="gramStart"/>
-            <w:r>
-              <w:rPr>
-                <w:spacing w:val="-2"/>
-                <w:sz w:val="28"/>
-                <w:szCs w:val="28"/>
-              </w:rPr>
-              <w:t>Varchar(</w:t>
-            </w:r>
-            <w:proofErr w:type="gramEnd"/>
-            <w:r>
-              <w:rPr>
-                <w:spacing w:val="-2"/>
-                <w:sz w:val="28"/>
-                <w:szCs w:val="28"/>
-              </w:rPr>
-              <w:t>15)</w:t>
+            <w:r>
+              <w:rPr>
+                <w:spacing w:val="-2"/>
+                <w:sz w:val="28"/>
+                <w:szCs w:val="28"/>
+              </w:rPr>
+              <w:t>Varchar(15)</w:t>
             </w:r>
           </w:p>
         </w:tc>
@@ -8917,23 +8892,13 @@
                 <w:szCs w:val="28"/>
               </w:rPr>
             </w:pPr>
-            <w:proofErr w:type="gramStart"/>
-            <w:r>
-              <w:rPr>
-                <w:spacing w:val="-2"/>
-                <w:sz w:val="28"/>
-                <w:szCs w:val="28"/>
-              </w:rPr>
-              <w:t>Varchar(</w:t>
-            </w:r>
-            <w:proofErr w:type="gramEnd"/>
-            <w:r>
-              <w:rPr>
-                <w:spacing w:val="-2"/>
-                <w:sz w:val="28"/>
-                <w:szCs w:val="28"/>
-              </w:rPr>
-              <w:t>15)</w:t>
+            <w:r>
+              <w:rPr>
+                <w:spacing w:val="-2"/>
+                <w:sz w:val="28"/>
+                <w:szCs w:val="28"/>
+              </w:rPr>
+              <w:t>Varchar(15)</w:t>
             </w:r>
           </w:p>
         </w:tc>
@@ -9073,23 +9038,13 @@
                 <w:szCs w:val="28"/>
               </w:rPr>
             </w:pPr>
-            <w:proofErr w:type="gramStart"/>
-            <w:r>
-              <w:rPr>
-                <w:spacing w:val="-2"/>
-                <w:sz w:val="28"/>
-                <w:szCs w:val="28"/>
-              </w:rPr>
-              <w:t>Varchar(</w:t>
-            </w:r>
-            <w:proofErr w:type="gramEnd"/>
-            <w:r>
-              <w:rPr>
-                <w:spacing w:val="-2"/>
-                <w:sz w:val="28"/>
-                <w:szCs w:val="28"/>
-              </w:rPr>
-              <w:t>15)</w:t>
+            <w:r>
+              <w:rPr>
+                <w:spacing w:val="-2"/>
+                <w:sz w:val="28"/>
+                <w:szCs w:val="28"/>
+              </w:rPr>
+              <w:t>Varchar(15)</w:t>
             </w:r>
           </w:p>
         </w:tc>
@@ -9258,7 +9213,6 @@
               </w:rPr>
             </w:pPr>
             <w:proofErr w:type="spellStart"/>
-            <w:proofErr w:type="gramStart"/>
             <w:r>
               <w:rPr>
                 <w:spacing w:val="-2"/>
@@ -9274,16 +9228,7 @@
                 <w:sz w:val="28"/>
                 <w:szCs w:val="28"/>
               </w:rPr>
-              <w:t>(</w:t>
-            </w:r>
-            <w:proofErr w:type="gramEnd"/>
-            <w:r>
-              <w:rPr>
-                <w:spacing w:val="-2"/>
-                <w:sz w:val="28"/>
-                <w:szCs w:val="28"/>
-              </w:rPr>
-              <w:t>13)</w:t>
+              <w:t>(13)</w:t>
             </w:r>
           </w:p>
         </w:tc>
@@ -9441,23 +9386,13 @@
                 <w:szCs w:val="28"/>
               </w:rPr>
             </w:pPr>
-            <w:proofErr w:type="gramStart"/>
-            <w:r>
-              <w:rPr>
-                <w:spacing w:val="-2"/>
-                <w:sz w:val="28"/>
-                <w:szCs w:val="28"/>
-              </w:rPr>
-              <w:t>Varchar(</w:t>
-            </w:r>
-            <w:proofErr w:type="gramEnd"/>
-            <w:r>
-              <w:rPr>
-                <w:spacing w:val="-2"/>
-                <w:sz w:val="28"/>
-                <w:szCs w:val="28"/>
-              </w:rPr>
-              <w:t>30)</w:t>
+            <w:r>
+              <w:rPr>
+                <w:spacing w:val="-2"/>
+                <w:sz w:val="28"/>
+                <w:szCs w:val="28"/>
+              </w:rPr>
+              <w:t>Varchar(30)</w:t>
             </w:r>
           </w:p>
         </w:tc>
@@ -9586,23 +9521,13 @@
                 <w:szCs w:val="28"/>
               </w:rPr>
             </w:pPr>
-            <w:proofErr w:type="gramStart"/>
-            <w:r>
-              <w:rPr>
-                <w:spacing w:val="-2"/>
-                <w:sz w:val="28"/>
-                <w:szCs w:val="28"/>
-              </w:rPr>
-              <w:t>Varchar(</w:t>
-            </w:r>
-            <w:proofErr w:type="gramEnd"/>
-            <w:r>
-              <w:rPr>
-                <w:spacing w:val="-2"/>
-                <w:sz w:val="28"/>
-                <w:szCs w:val="28"/>
-              </w:rPr>
-              <w:t>100)</w:t>
+            <w:r>
+              <w:rPr>
+                <w:spacing w:val="-2"/>
+                <w:sz w:val="28"/>
+                <w:szCs w:val="28"/>
+              </w:rPr>
+              <w:t>Varchar(100)</w:t>
             </w:r>
           </w:p>
         </w:tc>
@@ -9856,16 +9781,9 @@
     </w:p>
     <w:p>
       <w:pPr>
-        <w:pStyle w:val="ListParagraph"/>
-        <w:numPr>
-          <w:ilvl w:val="2"/>
-          <w:numId w:val="2"/>
-        </w:numPr>
         <w:tabs>
           <w:tab w:val="left" w:pos="1519"/>
         </w:tabs>
-        <w:ind w:left="1519" w:hanging="359"/>
-        <w:jc w:val="left"/>
         <w:rPr>
           <w:sz w:val="28"/>
         </w:rPr>
@@ -9876,6 +9794,20 @@
           <w:sz w:val="28"/>
         </w:rPr>
         <w:lastRenderedPageBreak/>
+        <w:t xml:space="preserve">  </w:t>
+      </w:r>
+      <w:r>
+        <w:rPr>
+          <w:b/>
+          <w:sz w:val="28"/>
+        </w:rPr>
+        <w:t xml:space="preserve">    2. </w:t>
+      </w:r>
+      <w:r>
+        <w:rPr>
+          <w:b/>
+          <w:sz w:val="28"/>
+        </w:rPr>
         <w:t>Table</w:t>
       </w:r>
       <w:r>
@@ -9927,11 +9859,24 @@
     </w:p>
     <w:p>
       <w:pPr>
-        <w:ind w:left="1520"/>
         <w:rPr>
           <w:sz w:val="28"/>
         </w:rPr>
       </w:pPr>
+      <w:r>
+        <w:rPr>
+          <w:b/>
+          <w:sz w:val="28"/>
+        </w:rPr>
+        <w:t xml:space="preserve">         </w:t>
+      </w:r>
+      <w:r>
+        <w:rPr>
+          <w:b/>
+          <w:sz w:val="28"/>
+        </w:rPr>
+        <w:t xml:space="preserve"> </w:t>
+      </w:r>
       <w:r>
         <w:rPr>
           <w:b/>
@@ -9987,78 +9932,52 @@
     </w:p>
     <w:p>
       <w:pPr>
-        <w:ind w:left="1706"/>
+        <w:ind w:left="1706" w:right="1158"/>
         <w:jc w:val="center"/>
         <w:rPr>
           <w:b/>
+          <w:spacing w:val="-2"/>
           <w:sz w:val="24"/>
         </w:rPr>
       </w:pPr>
       <w:r>
         <w:rPr>
           <w:b/>
-          <w:w w:val="85"/>
+          <w:spacing w:val="-2"/>
           <w:sz w:val="24"/>
         </w:rPr>
-        <w:t>[Table</w:t>
-      </w:r>
-      <w:r>
-        <w:rPr>
-          <w:b/>
+        <w:t xml:space="preserve">[Table 2: </w:t>
+      </w:r>
+      <w:r>
+        <w:rPr>
+          <w:b/>
+          <w:spacing w:val="-2"/>
           <w:sz w:val="24"/>
         </w:rPr>
-        <w:t xml:space="preserve"> </w:t>
-      </w:r>
-      <w:r>
-        <w:rPr>
-          <w:b/>
-          <w:w w:val="85"/>
+        <w:t>PHYSICAL_HELATH_(</w:t>
+      </w:r>
+      <w:proofErr w:type="spellStart"/>
+      <w:r>
+        <w:rPr>
+          <w:b/>
+          <w:spacing w:val="-2"/>
           <w:sz w:val="24"/>
         </w:rPr>
-        <w:t>2:</w:t>
-      </w:r>
-      <w:r>
-        <w:rPr>
-          <w:b/>
-          <w:spacing w:val="-1"/>
+        <w:t>User_id</w:t>
+      </w:r>
+      <w:proofErr w:type="spellEnd"/>
+      <w:r>
+        <w:rPr>
+          <w:b/>
+          <w:spacing w:val="-2"/>
           <w:sz w:val="24"/>
         </w:rPr>
-        <w:t xml:space="preserve"> </w:t>
+        <w:t>)</w:t>
       </w:r>
       <w:r>
         <w:rPr>
           <w:b/>
           <w:spacing w:val="-2"/>
-          <w:w w:val="85"/>
-          <w:sz w:val="24"/>
-        </w:rPr>
-        <w:t>PHYSICAL_HELATH_(</w:t>
-      </w:r>
-      <w:proofErr w:type="spellStart"/>
-      <w:r>
-        <w:rPr>
-          <w:b/>
-          <w:spacing w:val="-2"/>
-          <w:w w:val="85"/>
-          <w:sz w:val="24"/>
-        </w:rPr>
-        <w:t>User_id</w:t>
-      </w:r>
-      <w:proofErr w:type="spellEnd"/>
-      <w:r>
-        <w:rPr>
-          <w:b/>
-          <w:spacing w:val="-2"/>
-          <w:w w:val="85"/>
-          <w:sz w:val="24"/>
-        </w:rPr>
-        <w:t>)</w:t>
-      </w:r>
-      <w:r>
-        <w:rPr>
-          <w:b/>
-          <w:spacing w:val="-2"/>
-          <w:w w:val="85"/>
           <w:sz w:val="24"/>
         </w:rPr>
         <w:t>]</w:t>
@@ -10323,23 +10242,13 @@
                 <w:szCs w:val="28"/>
               </w:rPr>
             </w:pPr>
-            <w:proofErr w:type="gramStart"/>
-            <w:r>
-              <w:rPr>
-                <w:spacing w:val="-2"/>
-                <w:sz w:val="28"/>
-                <w:szCs w:val="28"/>
-              </w:rPr>
-              <w:t>Varchar(</w:t>
-            </w:r>
-            <w:proofErr w:type="gramEnd"/>
-            <w:r>
-              <w:rPr>
-                <w:spacing w:val="-2"/>
-                <w:sz w:val="28"/>
-                <w:szCs w:val="28"/>
-              </w:rPr>
-              <w:t>12)</w:t>
+            <w:r>
+              <w:rPr>
+                <w:spacing w:val="-2"/>
+                <w:sz w:val="28"/>
+                <w:szCs w:val="28"/>
+              </w:rPr>
+              <w:t>Varchar(12)</w:t>
             </w:r>
           </w:p>
         </w:tc>
@@ -10579,23 +10488,13 @@
                 <w:szCs w:val="28"/>
               </w:rPr>
             </w:pPr>
-            <w:proofErr w:type="gramStart"/>
-            <w:r>
-              <w:rPr>
-                <w:spacing w:val="-2"/>
-                <w:sz w:val="28"/>
-                <w:szCs w:val="28"/>
-              </w:rPr>
-              <w:t>Int(</w:t>
-            </w:r>
-            <w:proofErr w:type="gramEnd"/>
-            <w:r>
-              <w:rPr>
-                <w:spacing w:val="-2"/>
-                <w:sz w:val="28"/>
-                <w:szCs w:val="28"/>
-              </w:rPr>
-              <w:t>3)</w:t>
+            <w:r>
+              <w:rPr>
+                <w:spacing w:val="-2"/>
+                <w:sz w:val="28"/>
+                <w:szCs w:val="28"/>
+              </w:rPr>
+              <w:t>Int(3)</w:t>
             </w:r>
           </w:p>
         </w:tc>
@@ -10723,23 +10622,13 @@
                 <w:szCs w:val="28"/>
               </w:rPr>
             </w:pPr>
-            <w:proofErr w:type="gramStart"/>
-            <w:r>
-              <w:rPr>
-                <w:spacing w:val="-2"/>
-                <w:sz w:val="28"/>
-                <w:szCs w:val="28"/>
-              </w:rPr>
-              <w:t>Int(</w:t>
-            </w:r>
-            <w:proofErr w:type="gramEnd"/>
-            <w:r>
-              <w:rPr>
-                <w:spacing w:val="-2"/>
-                <w:sz w:val="28"/>
-                <w:szCs w:val="28"/>
-              </w:rPr>
-              <w:t>3)</w:t>
+            <w:r>
+              <w:rPr>
+                <w:spacing w:val="-2"/>
+                <w:sz w:val="28"/>
+                <w:szCs w:val="28"/>
+              </w:rPr>
+              <w:t>Int(3)</w:t>
             </w:r>
           </w:p>
         </w:tc>
@@ -10858,23 +10747,13 @@
                 <w:szCs w:val="28"/>
               </w:rPr>
             </w:pPr>
-            <w:proofErr w:type="gramStart"/>
-            <w:r>
-              <w:rPr>
-                <w:spacing w:val="-2"/>
-                <w:sz w:val="28"/>
-                <w:szCs w:val="28"/>
-              </w:rPr>
-              <w:t>Int(</w:t>
-            </w:r>
-            <w:proofErr w:type="gramEnd"/>
-            <w:r>
-              <w:rPr>
-                <w:spacing w:val="-2"/>
-                <w:sz w:val="28"/>
-                <w:szCs w:val="28"/>
-              </w:rPr>
-              <w:t>3)</w:t>
+            <w:r>
+              <w:rPr>
+                <w:spacing w:val="-2"/>
+                <w:sz w:val="28"/>
+                <w:szCs w:val="28"/>
+              </w:rPr>
+              <w:t>Int(3)</w:t>
             </w:r>
           </w:p>
         </w:tc>
@@ -10994,23 +10873,13 @@
                 <w:szCs w:val="28"/>
               </w:rPr>
             </w:pPr>
-            <w:proofErr w:type="gramStart"/>
-            <w:r>
-              <w:rPr>
-                <w:spacing w:val="-2"/>
-                <w:sz w:val="28"/>
-                <w:szCs w:val="28"/>
-              </w:rPr>
-              <w:t>Int(</w:t>
-            </w:r>
-            <w:proofErr w:type="gramEnd"/>
-            <w:r>
-              <w:rPr>
-                <w:spacing w:val="-2"/>
-                <w:sz w:val="28"/>
-                <w:szCs w:val="28"/>
-              </w:rPr>
-              <w:t>3)</w:t>
+            <w:r>
+              <w:rPr>
+                <w:spacing w:val="-2"/>
+                <w:sz w:val="28"/>
+                <w:szCs w:val="28"/>
+              </w:rPr>
+              <w:t>Int(3)</w:t>
             </w:r>
           </w:p>
         </w:tc>
@@ -11147,23 +11016,13 @@
                 <w:szCs w:val="28"/>
               </w:rPr>
             </w:pPr>
-            <w:proofErr w:type="gramStart"/>
-            <w:r>
-              <w:rPr>
-                <w:spacing w:val="-2"/>
-                <w:sz w:val="28"/>
-                <w:szCs w:val="28"/>
-              </w:rPr>
-              <w:t>Int(</w:t>
-            </w:r>
-            <w:proofErr w:type="gramEnd"/>
-            <w:r>
-              <w:rPr>
-                <w:spacing w:val="-2"/>
-                <w:sz w:val="28"/>
-                <w:szCs w:val="28"/>
-              </w:rPr>
-              <w:t>3)</w:t>
+            <w:r>
+              <w:rPr>
+                <w:spacing w:val="-2"/>
+                <w:sz w:val="28"/>
+                <w:szCs w:val="28"/>
+              </w:rPr>
+              <w:t>Int(3)</w:t>
             </w:r>
           </w:p>
         </w:tc>
@@ -11283,23 +11142,13 @@
                 <w:szCs w:val="28"/>
               </w:rPr>
             </w:pPr>
-            <w:proofErr w:type="gramStart"/>
-            <w:r>
-              <w:rPr>
-                <w:spacing w:val="-2"/>
-                <w:sz w:val="28"/>
-                <w:szCs w:val="28"/>
-              </w:rPr>
-              <w:t>Int(</w:t>
-            </w:r>
-            <w:proofErr w:type="gramEnd"/>
-            <w:r>
-              <w:rPr>
-                <w:spacing w:val="-2"/>
-                <w:sz w:val="28"/>
-                <w:szCs w:val="28"/>
-              </w:rPr>
-              <w:t>3)</w:t>
+            <w:r>
+              <w:rPr>
+                <w:spacing w:val="-2"/>
+                <w:sz w:val="28"/>
+                <w:szCs w:val="28"/>
+              </w:rPr>
+              <w:t>Int(3)</w:t>
             </w:r>
           </w:p>
         </w:tc>
@@ -11375,18 +11224,11 @@
     </w:p>
     <w:p>
       <w:pPr>
-        <w:pStyle w:val="ListParagraph"/>
-        <w:numPr>
-          <w:ilvl w:val="2"/>
-          <w:numId w:val="4"/>
-        </w:numPr>
         <w:tabs>
           <w:tab w:val="left" w:pos="1519"/>
         </w:tabs>
-        <w:spacing w:before="62"/>
-        <w:ind w:left="573"/>
-        <w:jc w:val="left"/>
-        <w:rPr>
+        <w:rPr>
+          <w:b/>
           <w:sz w:val="28"/>
         </w:rPr>
       </w:pPr>
@@ -11395,12 +11237,19 @@
           <w:b/>
           <w:sz w:val="28"/>
         </w:rPr>
+        <w:br/>
+        <w:t xml:space="preserve">      3.  </w:t>
+      </w:r>
+      <w:r>
+        <w:rPr>
+          <w:b/>
+          <w:sz w:val="28"/>
+        </w:rPr>
         <w:t>Table</w:t>
       </w:r>
       <w:r>
         <w:rPr>
           <w:b/>
-          <w:spacing w:val="-4"/>
           <w:sz w:val="28"/>
         </w:rPr>
         <w:t xml:space="preserve"> </w:t>
@@ -11415,21 +11264,20 @@
       <w:r>
         <w:rPr>
           <w:b/>
-          <w:spacing w:val="-4"/>
-          <w:sz w:val="28"/>
-        </w:rPr>
-        <w:t xml:space="preserve"> </w:t>
-      </w:r>
-      <w:r>
-        <w:rPr>
-          <w:spacing w:val="-4"/>
+          <w:sz w:val="28"/>
+        </w:rPr>
+        <w:t xml:space="preserve"> </w:t>
+      </w:r>
+      <w:r>
+        <w:rPr>
+          <w:bCs/>
           <w:sz w:val="28"/>
         </w:rPr>
         <w:t>MENTAL</w:t>
       </w:r>
       <w:r>
         <w:rPr>
-          <w:spacing w:val="-4"/>
+          <w:bCs/>
           <w:sz w:val="28"/>
         </w:rPr>
         <w:t>_HEALTH_(</w:t>
@@ -11437,7 +11285,7 @@
       <w:proofErr w:type="spellStart"/>
       <w:r>
         <w:rPr>
-          <w:spacing w:val="-4"/>
+          <w:bCs/>
           <w:sz w:val="28"/>
         </w:rPr>
         <w:t>User_id</w:t>
@@ -11445,7 +11293,7 @@
       <w:proofErr w:type="spellEnd"/>
       <w:r>
         <w:rPr>
-          <w:spacing w:val="-4"/>
+          <w:bCs/>
           <w:sz w:val="28"/>
         </w:rPr>
         <w:t>)</w:t>
@@ -11453,9 +11301,11 @@
     </w:p>
     <w:p>
       <w:pPr>
-        <w:spacing w:before="45"/>
-        <w:ind w:left="573"/>
-        <w:rPr>
+        <w:tabs>
+          <w:tab w:val="left" w:pos="1519"/>
+        </w:tabs>
+        <w:rPr>
+          <w:b/>
           <w:sz w:val="28"/>
         </w:rPr>
       </w:pPr>
@@ -11464,12 +11314,18 @@
           <w:b/>
           <w:sz w:val="28"/>
         </w:rPr>
+        <w:t xml:space="preserve">            </w:t>
+      </w:r>
+      <w:r>
+        <w:rPr>
+          <w:b/>
+          <w:sz w:val="28"/>
+        </w:rPr>
         <w:t>Primary</w:t>
       </w:r>
       <w:r>
         <w:rPr>
           <w:b/>
-          <w:spacing w:val="-5"/>
           <w:sz w:val="28"/>
         </w:rPr>
         <w:t xml:space="preserve"> </w:t>
@@ -11484,7 +11340,6 @@
       <w:r>
         <w:rPr>
           <w:b/>
-          <w:spacing w:val="-2"/>
           <w:sz w:val="28"/>
         </w:rPr>
         <w:t xml:space="preserve"> </w:t>
@@ -11492,7 +11347,7 @@
       <w:proofErr w:type="spellStart"/>
       <w:r>
         <w:rPr>
-          <w:spacing w:val="-2"/>
+          <w:bCs/>
           <w:sz w:val="28"/>
         </w:rPr>
         <w:t>User_id</w:t>
@@ -11510,77 +11365,44 @@
     </w:p>
     <w:p>
       <w:pPr>
-        <w:pStyle w:val="BodyText"/>
-        <w:spacing w:before="39"/>
-        <w:rPr>
+        <w:ind w:left="1706" w:right="1158"/>
+        <w:jc w:val="center"/>
+        <w:rPr>
+          <w:b/>
+          <w:spacing w:val="-2"/>
           <w:sz w:val="24"/>
         </w:rPr>
       </w:pPr>
-    </w:p>
-    <w:p>
-      <w:pPr>
-        <w:ind w:firstLine="720"/>
-        <w:jc w:val="center"/>
-        <w:rPr>
-          <w:b/>
+      <w:r>
+        <w:rPr>
+          <w:b/>
+          <w:spacing w:val="-2"/>
           <w:sz w:val="24"/>
         </w:rPr>
-      </w:pPr>
-      <w:r>
-        <w:rPr>
-          <w:b/>
+        <w:t xml:space="preserve">[Table 3: </w:t>
+      </w:r>
+      <w:r>
+        <w:rPr>
+          <w:b/>
+          <w:spacing w:val="-2"/>
           <w:sz w:val="24"/>
         </w:rPr>
-        <w:t>[Table</w:t>
-      </w:r>
-      <w:r>
-        <w:rPr>
-          <w:b/>
-          <w:spacing w:val="-9"/>
+        <w:t>PHYSICAL_HELATH_(</w:t>
+      </w:r>
+      <w:proofErr w:type="spellStart"/>
+      <w:r>
+        <w:rPr>
+          <w:b/>
+          <w:spacing w:val="-2"/>
           <w:sz w:val="24"/>
         </w:rPr>
-        <w:t xml:space="preserve"> </w:t>
-      </w:r>
-      <w:r>
-        <w:rPr>
-          <w:b/>
-          <w:sz w:val="24"/>
-        </w:rPr>
-        <w:t>3:</w:t>
-      </w:r>
-      <w:r>
-        <w:rPr>
-          <w:b/>
-          <w:spacing w:val="-10"/>
-          <w:sz w:val="24"/>
-        </w:rPr>
-        <w:t xml:space="preserve"> </w:t>
-      </w:r>
+        <w:t>User_id</w:t>
+      </w:r>
+      <w:proofErr w:type="spellEnd"/>
       <w:r>
         <w:rPr>
           <w:b/>
           <w:spacing w:val="-2"/>
-          <w:w w:val="85"/>
-          <w:sz w:val="24"/>
-        </w:rPr>
-        <w:t>PHYSICAL_HELATH_(</w:t>
-      </w:r>
-      <w:proofErr w:type="spellStart"/>
-      <w:r>
-        <w:rPr>
-          <w:b/>
-          <w:spacing w:val="-2"/>
-          <w:w w:val="85"/>
-          <w:sz w:val="24"/>
-        </w:rPr>
-        <w:t>User_id</w:t>
-      </w:r>
-      <w:proofErr w:type="spellEnd"/>
-      <w:r>
-        <w:rPr>
-          <w:b/>
-          <w:spacing w:val="-2"/>
-          <w:w w:val="85"/>
           <w:sz w:val="24"/>
         </w:rPr>
         <w:t>)]</w:t>
@@ -11831,15 +11653,7 @@
                 <w:szCs w:val="28"/>
                 <w:lang w:val="en-GB"/>
               </w:rPr>
-              <w:t>U</w:t>
-            </w:r>
-            <w:r>
-              <w:rPr>
-                <w:sz w:val="28"/>
-                <w:szCs w:val="28"/>
-                <w:lang w:val="en-GB"/>
-              </w:rPr>
-              <w:t>ser_id</w:t>
+              <w:t>User_id</w:t>
             </w:r>
             <w:proofErr w:type="spellEnd"/>
           </w:p>
@@ -11860,23 +11674,13 @@
                 <w:szCs w:val="28"/>
               </w:rPr>
             </w:pPr>
-            <w:proofErr w:type="gramStart"/>
             <w:r>
               <w:rPr>
                 <w:sz w:val="28"/>
                 <w:szCs w:val="28"/>
                 <w:lang w:val="en-GB"/>
               </w:rPr>
-              <w:t>Varchar(</w:t>
-            </w:r>
-            <w:proofErr w:type="gramEnd"/>
-            <w:r>
-              <w:rPr>
-                <w:sz w:val="28"/>
-                <w:szCs w:val="28"/>
-                <w:lang w:val="en-GB"/>
-              </w:rPr>
-              <w:t>12)</w:t>
+              <w:t>Varchar(12)</w:t>
             </w:r>
           </w:p>
         </w:tc>
@@ -11989,23 +11793,7 @@
                 <w:szCs w:val="28"/>
                 <w:lang w:val="en-GB"/>
               </w:rPr>
-              <w:t>IQ</w:t>
-            </w:r>
-            <w:r>
-              <w:rPr>
-                <w:sz w:val="28"/>
-                <w:szCs w:val="28"/>
-                <w:lang w:val="en-GB"/>
-              </w:rPr>
-              <w:t>_</w:t>
-            </w:r>
-            <w:r>
-              <w:rPr>
-                <w:sz w:val="28"/>
-                <w:szCs w:val="28"/>
-                <w:lang w:val="en-GB"/>
-              </w:rPr>
-              <w:t>Score</w:t>
+              <w:t>IQ_Score</w:t>
             </w:r>
             <w:proofErr w:type="spellEnd"/>
           </w:p>
@@ -12027,23 +11815,13 @@
                 <w:vertAlign w:val="superscript"/>
               </w:rPr>
             </w:pPr>
-            <w:proofErr w:type="gramStart"/>
             <w:r>
               <w:rPr>
                 <w:sz w:val="28"/>
                 <w:szCs w:val="28"/>
                 <w:lang w:val="en-GB"/>
               </w:rPr>
-              <w:t>Int(</w:t>
-            </w:r>
-            <w:proofErr w:type="gramEnd"/>
-            <w:r>
-              <w:rPr>
-                <w:sz w:val="28"/>
-                <w:szCs w:val="28"/>
-                <w:lang w:val="en-GB"/>
-              </w:rPr>
-              <w:t>3)</w:t>
+              <w:t>Int(3)</w:t>
             </w:r>
           </w:p>
         </w:tc>
@@ -12176,23 +11954,7 @@
                 <w:szCs w:val="28"/>
                 <w:lang w:val="en-GB"/>
               </w:rPr>
-              <w:t>GK</w:t>
-            </w:r>
-            <w:r>
-              <w:rPr>
-                <w:sz w:val="28"/>
-                <w:szCs w:val="28"/>
-                <w:lang w:val="en-GB"/>
-              </w:rPr>
-              <w:t>_</w:t>
-            </w:r>
-            <w:r>
-              <w:rPr>
-                <w:sz w:val="28"/>
-                <w:szCs w:val="28"/>
-                <w:lang w:val="en-GB"/>
-              </w:rPr>
-              <w:t>Score</w:t>
+              <w:t>GK_Score</w:t>
             </w:r>
             <w:proofErr w:type="spellEnd"/>
           </w:p>
@@ -12214,23 +11976,13 @@
                 <w:vertAlign w:val="superscript"/>
               </w:rPr>
             </w:pPr>
-            <w:proofErr w:type="gramStart"/>
             <w:r>
               <w:rPr>
                 <w:sz w:val="28"/>
                 <w:szCs w:val="28"/>
                 <w:lang w:val="en-GB"/>
               </w:rPr>
-              <w:t>Int(</w:t>
-            </w:r>
-            <w:proofErr w:type="gramEnd"/>
-            <w:r>
-              <w:rPr>
-                <w:sz w:val="28"/>
-                <w:szCs w:val="28"/>
-                <w:lang w:val="en-GB"/>
-              </w:rPr>
-              <w:t>3)</w:t>
+              <w:t>Int(3)</w:t>
             </w:r>
           </w:p>
         </w:tc>
@@ -12344,15 +12096,7 @@
                 <w:szCs w:val="28"/>
                 <w:lang w:val="en-GB"/>
               </w:rPr>
-              <w:t xml:space="preserve"> </w:t>
-            </w:r>
-            <w:r>
-              <w:rPr>
-                <w:sz w:val="28"/>
-                <w:szCs w:val="28"/>
-                <w:lang w:val="en-GB"/>
-              </w:rPr>
-              <w:t>Mental Age</w:t>
+              <w:t xml:space="preserve"> Mental Age</w:t>
             </w:r>
           </w:p>
         </w:tc>
@@ -12373,23 +12117,13 @@
                 <w:vertAlign w:val="superscript"/>
               </w:rPr>
             </w:pPr>
-            <w:proofErr w:type="gramStart"/>
             <w:r>
               <w:rPr>
                 <w:sz w:val="28"/>
                 <w:szCs w:val="28"/>
                 <w:lang w:val="en-GB"/>
               </w:rPr>
-              <w:t>Int(</w:t>
-            </w:r>
-            <w:proofErr w:type="gramEnd"/>
-            <w:r>
-              <w:rPr>
-                <w:sz w:val="28"/>
-                <w:szCs w:val="28"/>
-                <w:lang w:val="en-GB"/>
-              </w:rPr>
-              <w:t>3)</w:t>
+              <w:t>Int(3)</w:t>
             </w:r>
           </w:p>
         </w:tc>

</xml_diff>